<commit_message>
deploy website on microsoft azure
</commit_message>
<xml_diff>
--- a/20F1112_BSE 7A.docx
+++ b/20F1112_BSE 7A.docx
@@ -5,6 +5,7 @@
     <w:sdt>
       <w:sdtPr>
         <w:rPr>
+          <w:rFonts w:eastAsiaTheme="minorHAnsi"/>
           <w:color w:val="5B9BD5" w:themeColor="accent1"/>
         </w:rPr>
         <w:id w:val="1321157129"/>
@@ -15,7 +16,6 @@
       </w:sdtPr>
       <w:sdtEndPr>
         <w:rPr>
-          <w:rFonts w:eastAsiaTheme="minorHAnsi"/>
           <w:color w:val="auto"/>
         </w:rPr>
       </w:sdtEndPr>
@@ -138,7 +138,17 @@
                   <w:sz w:val="72"/>
                   <w:szCs w:val="72"/>
                 </w:rPr>
-                <w:t>[Explore gitlab]</w:t>
+                <w:t>[MICROSOFT AZURE</w:t>
+              </w:r>
+              <w:r>
+                <w:rPr>
+                  <w:rFonts w:asciiTheme="majorHAnsi" w:eastAsiaTheme="majorEastAsia" w:hAnsiTheme="majorHAnsi" w:cstheme="majorBidi"/>
+                  <w:caps/>
+                  <w:color w:val="5B9BD5" w:themeColor="accent1"/>
+                  <w:sz w:val="72"/>
+                  <w:szCs w:val="72"/>
+                </w:rPr>
+                <w:t>]</w:t>
               </w:r>
             </w:p>
           </w:sdtContent>
@@ -299,6 +309,7 @@
                                     <w:dataBinding w:prefixMappings="xmlns:ns0='http://schemas.openxmlformats.org/officeDocument/2006/extended-properties' " w:xpath="/ns0:Properties[1]/ns0:Company[1]" w:storeItemID="{6668398D-A668-4E3E-A5EB-62B293D839F1}"/>
                                     <w:text/>
                                   </w:sdtPr>
+                                  <w:sdtEndPr/>
                                   <w:sdtContent>
                                     <w:r>
                                       <w:rPr>
@@ -335,6 +346,7 @@
                                     <w:dataBinding w:prefixMappings="xmlns:ns0='http://schemas.microsoft.com/office/2006/coverPageProps' " w:xpath="/ns0:CoverPageProperties[1]/ns0:CompanyAddress[1]" w:storeItemID="{55AF091B-3C7A-41E3-B477-F2FDAA23CFDA}"/>
                                     <w:text/>
                                   </w:sdtPr>
+                                  <w:sdtEndPr/>
                                   <w:sdtContent>
                                     <w:r>
                                       <w:rPr>
@@ -438,6 +450,7 @@
                               <w:dataBinding w:prefixMappings="xmlns:ns0='http://schemas.openxmlformats.org/officeDocument/2006/extended-properties' " w:xpath="/ns0:Properties[1]/ns0:Company[1]" w:storeItemID="{6668398D-A668-4E3E-A5EB-62B293D839F1}"/>
                               <w:text/>
                             </w:sdtPr>
+                            <w:sdtEndPr/>
                             <w:sdtContent>
                               <w:r>
                                 <w:rPr>
@@ -474,6 +487,7 @@
                               <w:dataBinding w:prefixMappings="xmlns:ns0='http://schemas.microsoft.com/office/2006/coverPageProps' " w:xpath="/ns0:CoverPageProperties[1]/ns0:CompanyAddress[1]" w:storeItemID="{55AF091B-3C7A-41E3-B477-F2FDAA23CFDA}"/>
                               <w:text/>
                             </w:sdtPr>
+                            <w:sdtEndPr/>
                             <w:sdtContent>
                               <w:r>
                                 <w:rPr>
@@ -540,17 +554,8 @@
           <w:sz w:val="32"/>
         </w:rPr>
         <w:lastRenderedPageBreak/>
-        <w:t xml:space="preserve">Explore </w:t>
+        <w:t>Microsoft Azure</w:t>
       </w:r>
-      <w:proofErr w:type="spellStart"/>
-      <w:r>
-        <w:rPr>
-          <w:b/>
-          <w:sz w:val="32"/>
-        </w:rPr>
-        <w:t>GitLab</w:t>
-      </w:r>
-      <w:proofErr w:type="spellEnd"/>
     </w:p>
     <w:p>
       <w:pPr>
@@ -560,255 +565,293 @@
           <w:sz w:val="32"/>
         </w:rPr>
       </w:pPr>
-      <w:bookmarkStart w:id="0" w:name="_GoBack"/>
-      <w:bookmarkEnd w:id="0"/>
     </w:p>
     <w:p>
-      <w:proofErr w:type="spellStart"/>
       <w:r>
-        <w:t>GitLab</w:t>
-      </w:r>
-      <w:proofErr w:type="spellEnd"/>
-      <w:r>
-        <w:t xml:space="preserve"> is a web-based platform that provides a range of tools and features for version control, continuous integration and continuous delivery (CI/CD), issue tracking, and more. It's commonly used for managing software development projects and collaborating with teams. Here's an overview of key </w:t>
-      </w:r>
-      <w:proofErr w:type="spellStart"/>
-      <w:r>
-        <w:t>GitLab</w:t>
-      </w:r>
-      <w:proofErr w:type="spellEnd"/>
-      <w:r>
-        <w:t xml:space="preserve"> features and how to explore them:</w:t>
+        <w:t>Creating an account on Microsoft Azure and deploying a static website involves several steps. Here's a step-by-step guide:</w:t>
       </w:r>
     </w:p>
     <w:p>
-      <w:pPr>
-        <w:numPr>
-          <w:ilvl w:val="0"/>
-          <w:numId w:val="1"/>
-        </w:numPr>
-      </w:pPr>
       <w:r>
         <w:rPr>
           <w:b/>
           <w:bCs/>
         </w:rPr>
-        <w:t>Create an Account or Sign In:</w:t>
+        <w:t>Step 1: Sign Up for Microsoft Azure</w:t>
       </w:r>
     </w:p>
     <w:p>
       <w:pPr>
-        <w:ind w:left="1080"/>
-        <w:jc w:val="both"/>
+        <w:numPr>
+          <w:ilvl w:val="0"/>
+          <w:numId w:val="8"/>
+        </w:numPr>
       </w:pPr>
       <w:r>
-        <w:t xml:space="preserve">If you don't already have a </w:t>
+        <w:t xml:space="preserve">Go to the Microsoft Azure website: </w:t>
       </w:r>
-      <w:proofErr w:type="spellStart"/>
+      <w:hyperlink r:id="rId8" w:tgtFrame="_new" w:history="1">
+        <w:r>
+          <w:rPr>
+            <w:rStyle w:val="Hyperlink"/>
+          </w:rPr>
+          <w:t>https://azure.com</w:t>
+        </w:r>
+      </w:hyperlink>
       <w:r>
-        <w:t>GitLab</w:t>
-      </w:r>
-      <w:proofErr w:type="spellEnd"/>
-      <w:r>
-        <w:t xml:space="preserve"> account, you can sign up for a free account on the </w:t>
-      </w:r>
-      <w:proofErr w:type="spellStart"/>
-      <w:r>
-        <w:t>GitLab</w:t>
-      </w:r>
-      <w:proofErr w:type="spellEnd"/>
-      <w:r>
-        <w:t xml:space="preserve"> website.</w:t>
+        <w:t>.</w:t>
       </w:r>
     </w:p>
     <w:p>
       <w:pPr>
         <w:numPr>
           <w:ilvl w:val="0"/>
-          <w:numId w:val="1"/>
+          <w:numId w:val="8"/>
         </w:numPr>
       </w:pPr>
+      <w:r>
+        <w:t>Click on the "Start free" or "Create your Azure account" button, depending on the current sign-up options available.</w:t>
+      </w:r>
+    </w:p>
+    <w:p>
+      <w:pPr>
+        <w:numPr>
+          <w:ilvl w:val="0"/>
+          <w:numId w:val="8"/>
+        </w:numPr>
+      </w:pPr>
+      <w:r>
+        <w:t>Follow the on-screen instructions to create a Microsoft account or sign in with an existing one.</w:t>
+      </w:r>
+    </w:p>
+    <w:p>
+      <w:pPr>
+        <w:numPr>
+          <w:ilvl w:val="0"/>
+          <w:numId w:val="8"/>
+        </w:numPr>
+      </w:pPr>
+      <w:r>
+        <w:t>Fill out the required information, including your personal details and payment information (you may need to provide a credit card).</w:t>
+      </w:r>
+    </w:p>
+    <w:p>
+      <w:pPr>
+        <w:numPr>
+          <w:ilvl w:val="0"/>
+          <w:numId w:val="8"/>
+        </w:numPr>
+      </w:pPr>
+      <w:r>
+        <w:t>Once your account is set up, you'll have access to the Azure portal.</w:t>
+      </w:r>
+    </w:p>
+    <w:p>
       <w:r>
         <w:rPr>
           <w:b/>
           <w:bCs/>
         </w:rPr>
-        <w:t>Create or Join a Project:</w:t>
+        <w:t>Step 2: Create a Storage Account</w:t>
       </w:r>
     </w:p>
     <w:p>
       <w:pPr>
-        <w:ind w:left="1080"/>
+        <w:numPr>
+          <w:ilvl w:val="0"/>
+          <w:numId w:val="9"/>
+        </w:numPr>
       </w:pPr>
       <w:r>
-        <w:t xml:space="preserve">After signing in, you can create a new project or join an existing one. Projects in </w:t>
+        <w:t xml:space="preserve">Log in to the Azure portal: </w:t>
       </w:r>
-      <w:proofErr w:type="spellStart"/>
+      <w:hyperlink r:id="rId9" w:tgtFrame="_new" w:history="1">
+        <w:r>
+          <w:rPr>
+            <w:rStyle w:val="Hyperlink"/>
+          </w:rPr>
+          <w:t>https://portal.azure.com</w:t>
+        </w:r>
+      </w:hyperlink>
       <w:r>
-        <w:t>GitLab</w:t>
-      </w:r>
-      <w:proofErr w:type="spellEnd"/>
-      <w:r>
-        <w:t xml:space="preserve"> are used to manage your code, track issues, and run CI/CD pipelines.</w:t>
+        <w:t>.</w:t>
       </w:r>
     </w:p>
     <w:p>
       <w:pPr>
-        <w:pStyle w:val="ListParagraph"/>
         <w:numPr>
           <w:ilvl w:val="0"/>
-          <w:numId w:val="1"/>
+          <w:numId w:val="9"/>
         </w:numPr>
-        <w:rPr>
-          <w:b/>
-        </w:rPr>
       </w:pPr>
       <w:r>
-        <w:rPr>
-          <w:b/>
-        </w:rPr>
-        <w:t>CI/CD Pipelines:</w:t>
+        <w:t>In the left sidebar, click on "Create a resource."</w:t>
       </w:r>
     </w:p>
     <w:p>
       <w:pPr>
-        <w:ind w:left="1080"/>
-      </w:pPr>
-      <w:proofErr w:type="spellStart"/>
+        <w:numPr>
+          <w:ilvl w:val="0"/>
+          <w:numId w:val="9"/>
+        </w:numPr>
+      </w:pPr>
       <w:r>
-        <w:t>GitLab</w:t>
-      </w:r>
-      <w:proofErr w:type="spellEnd"/>
-      <w:r>
-        <w:t xml:space="preserve"> offers robust CI/CD capabilities. You can set up CI/CD pipelines to automate testing, building, and deploying your applications. Define jobs in a .</w:t>
-      </w:r>
-      <w:proofErr w:type="spellStart"/>
-      <w:r>
-        <w:t>gitlab-ci.yml</w:t>
-      </w:r>
-      <w:proofErr w:type="spellEnd"/>
-      <w:r>
-        <w:t xml:space="preserve"> file in your project repository.</w:t>
+        <w:t>Search for "Storage Account" in the Azure Marketplace and select it.</w:t>
       </w:r>
     </w:p>
     <w:p>
       <w:pPr>
-        <w:pStyle w:val="ListParagraph"/>
         <w:numPr>
           <w:ilvl w:val="0"/>
-          <w:numId w:val="1"/>
+          <w:numId w:val="9"/>
         </w:numPr>
       </w:pPr>
+      <w:r>
+        <w:t>Click the "Create" button to start the creation process.</w:t>
+      </w:r>
+    </w:p>
+    <w:p>
+      <w:pPr>
+        <w:numPr>
+          <w:ilvl w:val="0"/>
+          <w:numId w:val="9"/>
+        </w:numPr>
+      </w:pPr>
+      <w:r>
+        <w:t>Fill out the required information for your storage account, such as the subscription, resource group, and storage account name. Choose the region closest to your target audience for better performance.</w:t>
+      </w:r>
+    </w:p>
+    <w:p>
+      <w:pPr>
+        <w:numPr>
+          <w:ilvl w:val="0"/>
+          <w:numId w:val="9"/>
+        </w:numPr>
+      </w:pPr>
+      <w:r>
+        <w:t>Choose the performance and redundancy options that suit your needs.</w:t>
+      </w:r>
+    </w:p>
+    <w:p>
+      <w:pPr>
+        <w:numPr>
+          <w:ilvl w:val="0"/>
+          <w:numId w:val="9"/>
+        </w:numPr>
+      </w:pPr>
+      <w:r>
+        <w:t>Click the "Review + create" button, review your settings, and then click "Create" to create the storage account.</w:t>
+      </w:r>
+    </w:p>
+    <w:p>
       <w:r>
         <w:rPr>
           <w:b/>
           <w:bCs/>
         </w:rPr>
-        <w:t>Project Settings:</w:t>
+        <w:t>Step 3: Create a Static Website</w:t>
       </w:r>
     </w:p>
     <w:p>
       <w:pPr>
-        <w:ind w:left="1068"/>
+        <w:numPr>
+          <w:ilvl w:val="0"/>
+          <w:numId w:val="10"/>
+        </w:numPr>
       </w:pPr>
       <w:r>
-        <w:t>Customize your project settings, including access controls, permissions, repository settings, and CI/CD configurations.</w:t>
+        <w:t>Once the storage account is created, go to its overview page in the Azure portal.</w:t>
       </w:r>
     </w:p>
     <w:p>
       <w:pPr>
-        <w:pStyle w:val="ListParagraph"/>
         <w:numPr>
           <w:ilvl w:val="0"/>
-          <w:numId w:val="1"/>
+          <w:numId w:val="10"/>
         </w:numPr>
       </w:pPr>
+      <w:r>
+        <w:t>In the left sidebar, under "Settings," click on "Static website."</w:t>
+      </w:r>
+    </w:p>
+    <w:p>
+      <w:pPr>
+        <w:numPr>
+          <w:ilvl w:val="0"/>
+          <w:numId w:val="10"/>
+        </w:numPr>
+      </w:pPr>
+      <w:r>
+        <w:t>Enable the static website feature and specify the index and error documents (usually "index.html" and "404.html").</w:t>
+      </w:r>
+    </w:p>
+    <w:p>
+      <w:pPr>
+        <w:numPr>
+          <w:ilvl w:val="0"/>
+          <w:numId w:val="10"/>
+        </w:numPr>
+      </w:pPr>
+      <w:r>
+        <w:t>Note down the primary endpoint URL provided; this is where your static website files will be hosted.</w:t>
+      </w:r>
+    </w:p>
+    <w:p>
       <w:r>
         <w:rPr>
           <w:b/>
           <w:bCs/>
         </w:rPr>
-        <w:t xml:space="preserve">Explore </w:t>
+        <w:t>Step 4: Upload Your Static Website Files</w:t>
       </w:r>
-      <w:proofErr w:type="spellStart"/>
+    </w:p>
+    <w:p>
+      <w:pPr>
+        <w:numPr>
+          <w:ilvl w:val="0"/>
+          <w:numId w:val="11"/>
+        </w:numPr>
+      </w:pPr>
+      <w:r>
+        <w:lastRenderedPageBreak/>
+        <w:t>You can upload your static website files to Azure Storage using various methods, such as Azure Storage Explorer, Azure CLI, or even the Azure portal.</w:t>
+      </w:r>
+    </w:p>
+    <w:p>
+      <w:pPr>
+        <w:numPr>
+          <w:ilvl w:val="1"/>
+          <w:numId w:val="11"/>
+        </w:numPr>
+      </w:pPr>
+      <w:r>
+        <w:t xml:space="preserve">If using Azure Storage Explorer, install it and connect to your Azure account. Then, simply upload your website files to the </w:t>
+      </w:r>
       <w:r>
         <w:rPr>
           <w:b/>
           <w:bCs/>
         </w:rPr>
-        <w:t>GitLab's</w:t>
+        <w:t>$web</w:t>
       </w:r>
-      <w:proofErr w:type="spellEnd"/>
       <w:r>
-        <w:rPr>
-          <w:b/>
-          <w:bCs/>
-        </w:rPr>
-        <w:t xml:space="preserve"> Marketplace:</w:t>
+        <w:t xml:space="preserve"> container within your storage account.</w:t>
       </w:r>
     </w:p>
     <w:p>
       <w:pPr>
-        <w:ind w:left="1068"/>
-      </w:pPr>
-      <w:proofErr w:type="spellStart"/>
+        <w:numPr>
+          <w:ilvl w:val="0"/>
+          <w:numId w:val="11"/>
+        </w:numPr>
+      </w:pPr>
       <w:r>
-        <w:t>GitLab</w:t>
-      </w:r>
-      <w:proofErr w:type="spellEnd"/>
-      <w:r>
-        <w:t xml:space="preserve"> has a marketplace where you can find extensions, integrations, and CI/CD templates </w:t>
-      </w:r>
-      <w:r>
-        <w:t xml:space="preserve">  </w:t>
-      </w:r>
-      <w:r>
-        <w:t>to enhance your projects.</w:t>
+        <w:t>Make sure your main HTML file is named "index.html" if you specified this as your index document.</w:t>
       </w:r>
     </w:p>
     <w:p>
-      <w:pPr>
-        <w:pStyle w:val="ListParagraph"/>
-        <w:numPr>
-          <w:ilvl w:val="0"/>
-          <w:numId w:val="1"/>
-        </w:numPr>
-      </w:pPr>
-      <w:r>
-        <w:rPr>
-          <w:b/>
-          <w:bCs/>
-        </w:rPr>
-        <w:t>Group and User Management:</w:t>
-      </w:r>
-    </w:p>
-    <w:p>
-      <w:pPr>
-        <w:ind w:left="1068"/>
-      </w:pPr>
-      <w:proofErr w:type="spellStart"/>
-      <w:r>
-        <w:t>GitLab</w:t>
-      </w:r>
-      <w:proofErr w:type="spellEnd"/>
-      <w:r>
-        <w:t xml:space="preserve"> allows you to create groups to manage multiple projects and teams. You can also manage user access and permissions within your projects and groups.</w:t>
-      </w:r>
-    </w:p>
-    <w:p>
-      <w:pPr>
-        <w:ind w:left="1068"/>
-      </w:pPr>
-    </w:p>
-    <w:p>
-      <w:pPr>
-        <w:ind w:left="1068"/>
-      </w:pPr>
-    </w:p>
-    <w:p>
-      <w:pPr>
-        <w:ind w:left="1080"/>
-      </w:pPr>
+      <w:bookmarkStart w:id="0" w:name="_GoBack"/>
+      <w:bookmarkEnd w:id="0"/>
     </w:p>
     <w:sectPr>
       <w:pgSz w:w="12240" w:h="15840"/>
@@ -825,6 +868,123 @@
 <file path=word/numbering.xml><?xml version="1.0" encoding="utf-8"?>
 <w:numbering xmlns:wpc="http://schemas.microsoft.com/office/word/2010/wordprocessingCanvas" xmlns:mc="http://schemas.openxmlformats.org/markup-compatibility/2006" xmlns:o="urn:schemas-microsoft-com:office:office" xmlns:r="http://schemas.openxmlformats.org/officeDocument/2006/relationships" xmlns:m="http://schemas.openxmlformats.org/officeDocument/2006/math" xmlns:v="urn:schemas-microsoft-com:vml" xmlns:wp14="http://schemas.microsoft.com/office/word/2010/wordprocessingDrawing" xmlns:wp="http://schemas.openxmlformats.org/drawingml/2006/wordprocessingDrawing" xmlns:w10="urn:schemas-microsoft-com:office:word" xmlns:w="http://schemas.openxmlformats.org/wordprocessingml/2006/main" xmlns:w14="http://schemas.microsoft.com/office/word/2010/wordml" xmlns:w15="http://schemas.microsoft.com/office/word/2012/wordml" xmlns:wpg="http://schemas.microsoft.com/office/word/2010/wordprocessingGroup" xmlns:wpi="http://schemas.microsoft.com/office/word/2010/wordprocessingInk" xmlns:wne="http://schemas.microsoft.com/office/word/2006/wordml" xmlns:wps="http://schemas.microsoft.com/office/word/2010/wordprocessingShape" mc:Ignorable="w14 w15 wp14">
   <w:abstractNum w:abstractNumId="0" w15:restartNumberingAfterBreak="0">
+    <w:nsid w:val="0A0D38F3"/>
+    <w:multiLevelType w:val="multilevel"/>
+    <w:tmpl w:val="273213AE"/>
+    <w:lvl w:ilvl="0">
+      <w:start w:val="1"/>
+      <w:numFmt w:val="decimal"/>
+      <w:lvlText w:val="%1."/>
+      <w:lvlJc w:val="left"/>
+      <w:pPr>
+        <w:tabs>
+          <w:tab w:val="num" w:pos="720"/>
+        </w:tabs>
+        <w:ind w:left="720" w:hanging="360"/>
+      </w:pPr>
+    </w:lvl>
+    <w:lvl w:ilvl="1">
+      <w:start w:val="1"/>
+      <w:numFmt w:val="bullet"/>
+      <w:lvlText w:val=""/>
+      <w:lvlJc w:val="left"/>
+      <w:pPr>
+        <w:tabs>
+          <w:tab w:val="num" w:pos="1440"/>
+        </w:tabs>
+        <w:ind w:left="1440" w:hanging="360"/>
+      </w:pPr>
+      <w:rPr>
+        <w:rFonts w:ascii="Symbol" w:hAnsi="Symbol" w:hint="default"/>
+        <w:sz w:val="20"/>
+      </w:rPr>
+    </w:lvl>
+    <w:lvl w:ilvl="2" w:tentative="1">
+      <w:start w:val="1"/>
+      <w:numFmt w:val="decimal"/>
+      <w:lvlText w:val="%3."/>
+      <w:lvlJc w:val="left"/>
+      <w:pPr>
+        <w:tabs>
+          <w:tab w:val="num" w:pos="2160"/>
+        </w:tabs>
+        <w:ind w:left="2160" w:hanging="360"/>
+      </w:pPr>
+    </w:lvl>
+    <w:lvl w:ilvl="3" w:tentative="1">
+      <w:start w:val="1"/>
+      <w:numFmt w:val="decimal"/>
+      <w:lvlText w:val="%4."/>
+      <w:lvlJc w:val="left"/>
+      <w:pPr>
+        <w:tabs>
+          <w:tab w:val="num" w:pos="2880"/>
+        </w:tabs>
+        <w:ind w:left="2880" w:hanging="360"/>
+      </w:pPr>
+    </w:lvl>
+    <w:lvl w:ilvl="4" w:tentative="1">
+      <w:start w:val="1"/>
+      <w:numFmt w:val="decimal"/>
+      <w:lvlText w:val="%5."/>
+      <w:lvlJc w:val="left"/>
+      <w:pPr>
+        <w:tabs>
+          <w:tab w:val="num" w:pos="3600"/>
+        </w:tabs>
+        <w:ind w:left="3600" w:hanging="360"/>
+      </w:pPr>
+    </w:lvl>
+    <w:lvl w:ilvl="5" w:tentative="1">
+      <w:start w:val="1"/>
+      <w:numFmt w:val="decimal"/>
+      <w:lvlText w:val="%6."/>
+      <w:lvlJc w:val="left"/>
+      <w:pPr>
+        <w:tabs>
+          <w:tab w:val="num" w:pos="4320"/>
+        </w:tabs>
+        <w:ind w:left="4320" w:hanging="360"/>
+      </w:pPr>
+    </w:lvl>
+    <w:lvl w:ilvl="6" w:tentative="1">
+      <w:start w:val="1"/>
+      <w:numFmt w:val="decimal"/>
+      <w:lvlText w:val="%7."/>
+      <w:lvlJc w:val="left"/>
+      <w:pPr>
+        <w:tabs>
+          <w:tab w:val="num" w:pos="5040"/>
+        </w:tabs>
+        <w:ind w:left="5040" w:hanging="360"/>
+      </w:pPr>
+    </w:lvl>
+    <w:lvl w:ilvl="7" w:tentative="1">
+      <w:start w:val="1"/>
+      <w:numFmt w:val="decimal"/>
+      <w:lvlText w:val="%8."/>
+      <w:lvlJc w:val="left"/>
+      <w:pPr>
+        <w:tabs>
+          <w:tab w:val="num" w:pos="5760"/>
+        </w:tabs>
+        <w:ind w:left="5760" w:hanging="360"/>
+      </w:pPr>
+    </w:lvl>
+    <w:lvl w:ilvl="8" w:tentative="1">
+      <w:start w:val="1"/>
+      <w:numFmt w:val="decimal"/>
+      <w:lvlText w:val="%9."/>
+      <w:lvlJc w:val="left"/>
+      <w:pPr>
+        <w:tabs>
+          <w:tab w:val="num" w:pos="6480"/>
+        </w:tabs>
+        <w:ind w:left="6480" w:hanging="360"/>
+      </w:pPr>
+    </w:lvl>
+  </w:abstractNum>
+  <w:abstractNum w:abstractNumId="1" w15:restartNumberingAfterBreak="0">
     <w:nsid w:val="0A557E67"/>
     <w:multiLevelType w:val="multilevel"/>
     <w:tmpl w:val="3144884C"/>
@@ -973,7 +1133,7 @@
       </w:rPr>
     </w:lvl>
   </w:abstractNum>
-  <w:abstractNum w:abstractNumId="1" w15:restartNumberingAfterBreak="0">
+  <w:abstractNum w:abstractNumId="2" w15:restartNumberingAfterBreak="0">
     <w:nsid w:val="132F30F8"/>
     <w:multiLevelType w:val="hybridMultilevel"/>
     <w:tmpl w:val="C8FABE62"/>
@@ -1086,7 +1246,120 @@
       </w:rPr>
     </w:lvl>
   </w:abstractNum>
-  <w:abstractNum w:abstractNumId="2" w15:restartNumberingAfterBreak="0">
+  <w:abstractNum w:abstractNumId="3" w15:restartNumberingAfterBreak="0">
+    <w:nsid w:val="26B47E45"/>
+    <w:multiLevelType w:val="multilevel"/>
+    <w:tmpl w:val="FA1498D6"/>
+    <w:lvl w:ilvl="0">
+      <w:start w:val="1"/>
+      <w:numFmt w:val="decimal"/>
+      <w:lvlText w:val="%1."/>
+      <w:lvlJc w:val="left"/>
+      <w:pPr>
+        <w:tabs>
+          <w:tab w:val="num" w:pos="720"/>
+        </w:tabs>
+        <w:ind w:left="720" w:hanging="360"/>
+      </w:pPr>
+    </w:lvl>
+    <w:lvl w:ilvl="1" w:tentative="1">
+      <w:start w:val="1"/>
+      <w:numFmt w:val="decimal"/>
+      <w:lvlText w:val="%2."/>
+      <w:lvlJc w:val="left"/>
+      <w:pPr>
+        <w:tabs>
+          <w:tab w:val="num" w:pos="1440"/>
+        </w:tabs>
+        <w:ind w:left="1440" w:hanging="360"/>
+      </w:pPr>
+    </w:lvl>
+    <w:lvl w:ilvl="2" w:tentative="1">
+      <w:start w:val="1"/>
+      <w:numFmt w:val="decimal"/>
+      <w:lvlText w:val="%3."/>
+      <w:lvlJc w:val="left"/>
+      <w:pPr>
+        <w:tabs>
+          <w:tab w:val="num" w:pos="2160"/>
+        </w:tabs>
+        <w:ind w:left="2160" w:hanging="360"/>
+      </w:pPr>
+    </w:lvl>
+    <w:lvl w:ilvl="3" w:tentative="1">
+      <w:start w:val="1"/>
+      <w:numFmt w:val="decimal"/>
+      <w:lvlText w:val="%4."/>
+      <w:lvlJc w:val="left"/>
+      <w:pPr>
+        <w:tabs>
+          <w:tab w:val="num" w:pos="2880"/>
+        </w:tabs>
+        <w:ind w:left="2880" w:hanging="360"/>
+      </w:pPr>
+    </w:lvl>
+    <w:lvl w:ilvl="4" w:tentative="1">
+      <w:start w:val="1"/>
+      <w:numFmt w:val="decimal"/>
+      <w:lvlText w:val="%5."/>
+      <w:lvlJc w:val="left"/>
+      <w:pPr>
+        <w:tabs>
+          <w:tab w:val="num" w:pos="3600"/>
+        </w:tabs>
+        <w:ind w:left="3600" w:hanging="360"/>
+      </w:pPr>
+    </w:lvl>
+    <w:lvl w:ilvl="5" w:tentative="1">
+      <w:start w:val="1"/>
+      <w:numFmt w:val="decimal"/>
+      <w:lvlText w:val="%6."/>
+      <w:lvlJc w:val="left"/>
+      <w:pPr>
+        <w:tabs>
+          <w:tab w:val="num" w:pos="4320"/>
+        </w:tabs>
+        <w:ind w:left="4320" w:hanging="360"/>
+      </w:pPr>
+    </w:lvl>
+    <w:lvl w:ilvl="6" w:tentative="1">
+      <w:start w:val="1"/>
+      <w:numFmt w:val="decimal"/>
+      <w:lvlText w:val="%7."/>
+      <w:lvlJc w:val="left"/>
+      <w:pPr>
+        <w:tabs>
+          <w:tab w:val="num" w:pos="5040"/>
+        </w:tabs>
+        <w:ind w:left="5040" w:hanging="360"/>
+      </w:pPr>
+    </w:lvl>
+    <w:lvl w:ilvl="7" w:tentative="1">
+      <w:start w:val="1"/>
+      <w:numFmt w:val="decimal"/>
+      <w:lvlText w:val="%8."/>
+      <w:lvlJc w:val="left"/>
+      <w:pPr>
+        <w:tabs>
+          <w:tab w:val="num" w:pos="5760"/>
+        </w:tabs>
+        <w:ind w:left="5760" w:hanging="360"/>
+      </w:pPr>
+    </w:lvl>
+    <w:lvl w:ilvl="8" w:tentative="1">
+      <w:start w:val="1"/>
+      <w:numFmt w:val="decimal"/>
+      <w:lvlText w:val="%9."/>
+      <w:lvlJc w:val="left"/>
+      <w:pPr>
+        <w:tabs>
+          <w:tab w:val="num" w:pos="6480"/>
+        </w:tabs>
+        <w:ind w:left="6480" w:hanging="360"/>
+      </w:pPr>
+    </w:lvl>
+  </w:abstractNum>
+  <w:abstractNum w:abstractNumId="4" w15:restartNumberingAfterBreak="0">
     <w:nsid w:val="324708A5"/>
     <w:multiLevelType w:val="multilevel"/>
     <w:tmpl w:val="B4AE2742"/>
@@ -1203,7 +1476,7 @@
       </w:pPr>
     </w:lvl>
   </w:abstractNum>
-  <w:abstractNum w:abstractNumId="3" w15:restartNumberingAfterBreak="0">
+  <w:abstractNum w:abstractNumId="5" w15:restartNumberingAfterBreak="0">
     <w:nsid w:val="412154F6"/>
     <w:multiLevelType w:val="multilevel"/>
     <w:tmpl w:val="712E518E"/>
@@ -1352,7 +1625,7 @@
       </w:rPr>
     </w:lvl>
   </w:abstractNum>
-  <w:abstractNum w:abstractNumId="4" w15:restartNumberingAfterBreak="0">
+  <w:abstractNum w:abstractNumId="6" w15:restartNumberingAfterBreak="0">
     <w:nsid w:val="62B90C75"/>
     <w:multiLevelType w:val="hybridMultilevel"/>
     <w:tmpl w:val="35149B1C"/>
@@ -1465,7 +1738,7 @@
       </w:rPr>
     </w:lvl>
   </w:abstractNum>
-  <w:abstractNum w:abstractNumId="5" w15:restartNumberingAfterBreak="0">
+  <w:abstractNum w:abstractNumId="7" w15:restartNumberingAfterBreak="0">
     <w:nsid w:val="68C768A6"/>
     <w:multiLevelType w:val="hybridMultilevel"/>
     <w:tmpl w:val="D3B8EF22"/>
@@ -1578,7 +1851,7 @@
       </w:rPr>
     </w:lvl>
   </w:abstractNum>
-  <w:abstractNum w:abstractNumId="6" w15:restartNumberingAfterBreak="0">
+  <w:abstractNum w:abstractNumId="8" w15:restartNumberingAfterBreak="0">
     <w:nsid w:val="6DD310EC"/>
     <w:multiLevelType w:val="multilevel"/>
     <w:tmpl w:val="9E3CF404"/>
@@ -1727,26 +2000,264 @@
       </w:rPr>
     </w:lvl>
   </w:abstractNum>
+  <w:abstractNum w:abstractNumId="9" w15:restartNumberingAfterBreak="0">
+    <w:nsid w:val="74D43218"/>
+    <w:multiLevelType w:val="multilevel"/>
+    <w:tmpl w:val="14A42716"/>
+    <w:lvl w:ilvl="0">
+      <w:start w:val="1"/>
+      <w:numFmt w:val="decimal"/>
+      <w:lvlText w:val="%1."/>
+      <w:lvlJc w:val="left"/>
+      <w:pPr>
+        <w:tabs>
+          <w:tab w:val="num" w:pos="720"/>
+        </w:tabs>
+        <w:ind w:left="720" w:hanging="360"/>
+      </w:pPr>
+    </w:lvl>
+    <w:lvl w:ilvl="1" w:tentative="1">
+      <w:start w:val="1"/>
+      <w:numFmt w:val="decimal"/>
+      <w:lvlText w:val="%2."/>
+      <w:lvlJc w:val="left"/>
+      <w:pPr>
+        <w:tabs>
+          <w:tab w:val="num" w:pos="1440"/>
+        </w:tabs>
+        <w:ind w:left="1440" w:hanging="360"/>
+      </w:pPr>
+    </w:lvl>
+    <w:lvl w:ilvl="2" w:tentative="1">
+      <w:start w:val="1"/>
+      <w:numFmt w:val="decimal"/>
+      <w:lvlText w:val="%3."/>
+      <w:lvlJc w:val="left"/>
+      <w:pPr>
+        <w:tabs>
+          <w:tab w:val="num" w:pos="2160"/>
+        </w:tabs>
+        <w:ind w:left="2160" w:hanging="360"/>
+      </w:pPr>
+    </w:lvl>
+    <w:lvl w:ilvl="3" w:tentative="1">
+      <w:start w:val="1"/>
+      <w:numFmt w:val="decimal"/>
+      <w:lvlText w:val="%4."/>
+      <w:lvlJc w:val="left"/>
+      <w:pPr>
+        <w:tabs>
+          <w:tab w:val="num" w:pos="2880"/>
+        </w:tabs>
+        <w:ind w:left="2880" w:hanging="360"/>
+      </w:pPr>
+    </w:lvl>
+    <w:lvl w:ilvl="4" w:tentative="1">
+      <w:start w:val="1"/>
+      <w:numFmt w:val="decimal"/>
+      <w:lvlText w:val="%5."/>
+      <w:lvlJc w:val="left"/>
+      <w:pPr>
+        <w:tabs>
+          <w:tab w:val="num" w:pos="3600"/>
+        </w:tabs>
+        <w:ind w:left="3600" w:hanging="360"/>
+      </w:pPr>
+    </w:lvl>
+    <w:lvl w:ilvl="5" w:tentative="1">
+      <w:start w:val="1"/>
+      <w:numFmt w:val="decimal"/>
+      <w:lvlText w:val="%6."/>
+      <w:lvlJc w:val="left"/>
+      <w:pPr>
+        <w:tabs>
+          <w:tab w:val="num" w:pos="4320"/>
+        </w:tabs>
+        <w:ind w:left="4320" w:hanging="360"/>
+      </w:pPr>
+    </w:lvl>
+    <w:lvl w:ilvl="6" w:tentative="1">
+      <w:start w:val="1"/>
+      <w:numFmt w:val="decimal"/>
+      <w:lvlText w:val="%7."/>
+      <w:lvlJc w:val="left"/>
+      <w:pPr>
+        <w:tabs>
+          <w:tab w:val="num" w:pos="5040"/>
+        </w:tabs>
+        <w:ind w:left="5040" w:hanging="360"/>
+      </w:pPr>
+    </w:lvl>
+    <w:lvl w:ilvl="7" w:tentative="1">
+      <w:start w:val="1"/>
+      <w:numFmt w:val="decimal"/>
+      <w:lvlText w:val="%8."/>
+      <w:lvlJc w:val="left"/>
+      <w:pPr>
+        <w:tabs>
+          <w:tab w:val="num" w:pos="5760"/>
+        </w:tabs>
+        <w:ind w:left="5760" w:hanging="360"/>
+      </w:pPr>
+    </w:lvl>
+    <w:lvl w:ilvl="8" w:tentative="1">
+      <w:start w:val="1"/>
+      <w:numFmt w:val="decimal"/>
+      <w:lvlText w:val="%9."/>
+      <w:lvlJc w:val="left"/>
+      <w:pPr>
+        <w:tabs>
+          <w:tab w:val="num" w:pos="6480"/>
+        </w:tabs>
+        <w:ind w:left="6480" w:hanging="360"/>
+      </w:pPr>
+    </w:lvl>
+  </w:abstractNum>
+  <w:abstractNum w:abstractNumId="10" w15:restartNumberingAfterBreak="0">
+    <w:nsid w:val="7F6225CC"/>
+    <w:multiLevelType w:val="multilevel"/>
+    <w:tmpl w:val="9EA6CC96"/>
+    <w:lvl w:ilvl="0">
+      <w:start w:val="1"/>
+      <w:numFmt w:val="decimal"/>
+      <w:lvlText w:val="%1."/>
+      <w:lvlJc w:val="left"/>
+      <w:pPr>
+        <w:tabs>
+          <w:tab w:val="num" w:pos="720"/>
+        </w:tabs>
+        <w:ind w:left="720" w:hanging="360"/>
+      </w:pPr>
+    </w:lvl>
+    <w:lvl w:ilvl="1" w:tentative="1">
+      <w:start w:val="1"/>
+      <w:numFmt w:val="decimal"/>
+      <w:lvlText w:val="%2."/>
+      <w:lvlJc w:val="left"/>
+      <w:pPr>
+        <w:tabs>
+          <w:tab w:val="num" w:pos="1440"/>
+        </w:tabs>
+        <w:ind w:left="1440" w:hanging="360"/>
+      </w:pPr>
+    </w:lvl>
+    <w:lvl w:ilvl="2" w:tentative="1">
+      <w:start w:val="1"/>
+      <w:numFmt w:val="decimal"/>
+      <w:lvlText w:val="%3."/>
+      <w:lvlJc w:val="left"/>
+      <w:pPr>
+        <w:tabs>
+          <w:tab w:val="num" w:pos="2160"/>
+        </w:tabs>
+        <w:ind w:left="2160" w:hanging="360"/>
+      </w:pPr>
+    </w:lvl>
+    <w:lvl w:ilvl="3" w:tentative="1">
+      <w:start w:val="1"/>
+      <w:numFmt w:val="decimal"/>
+      <w:lvlText w:val="%4."/>
+      <w:lvlJc w:val="left"/>
+      <w:pPr>
+        <w:tabs>
+          <w:tab w:val="num" w:pos="2880"/>
+        </w:tabs>
+        <w:ind w:left="2880" w:hanging="360"/>
+      </w:pPr>
+    </w:lvl>
+    <w:lvl w:ilvl="4" w:tentative="1">
+      <w:start w:val="1"/>
+      <w:numFmt w:val="decimal"/>
+      <w:lvlText w:val="%5."/>
+      <w:lvlJc w:val="left"/>
+      <w:pPr>
+        <w:tabs>
+          <w:tab w:val="num" w:pos="3600"/>
+        </w:tabs>
+        <w:ind w:left="3600" w:hanging="360"/>
+      </w:pPr>
+    </w:lvl>
+    <w:lvl w:ilvl="5" w:tentative="1">
+      <w:start w:val="1"/>
+      <w:numFmt w:val="decimal"/>
+      <w:lvlText w:val="%6."/>
+      <w:lvlJc w:val="left"/>
+      <w:pPr>
+        <w:tabs>
+          <w:tab w:val="num" w:pos="4320"/>
+        </w:tabs>
+        <w:ind w:left="4320" w:hanging="360"/>
+      </w:pPr>
+    </w:lvl>
+    <w:lvl w:ilvl="6" w:tentative="1">
+      <w:start w:val="1"/>
+      <w:numFmt w:val="decimal"/>
+      <w:lvlText w:val="%7."/>
+      <w:lvlJc w:val="left"/>
+      <w:pPr>
+        <w:tabs>
+          <w:tab w:val="num" w:pos="5040"/>
+        </w:tabs>
+        <w:ind w:left="5040" w:hanging="360"/>
+      </w:pPr>
+    </w:lvl>
+    <w:lvl w:ilvl="7" w:tentative="1">
+      <w:start w:val="1"/>
+      <w:numFmt w:val="decimal"/>
+      <w:lvlText w:val="%8."/>
+      <w:lvlJc w:val="left"/>
+      <w:pPr>
+        <w:tabs>
+          <w:tab w:val="num" w:pos="5760"/>
+        </w:tabs>
+        <w:ind w:left="5760" w:hanging="360"/>
+      </w:pPr>
+    </w:lvl>
+    <w:lvl w:ilvl="8" w:tentative="1">
+      <w:start w:val="1"/>
+      <w:numFmt w:val="decimal"/>
+      <w:lvlText w:val="%9."/>
+      <w:lvlJc w:val="left"/>
+      <w:pPr>
+        <w:tabs>
+          <w:tab w:val="num" w:pos="6480"/>
+        </w:tabs>
+        <w:ind w:left="6480" w:hanging="360"/>
+      </w:pPr>
+    </w:lvl>
+  </w:abstractNum>
   <w:num w:numId="1">
+    <w:abstractNumId w:val="4"/>
+  </w:num>
+  <w:num w:numId="2">
+    <w:abstractNumId w:val="7"/>
+  </w:num>
+  <w:num w:numId="3">
     <w:abstractNumId w:val="2"/>
   </w:num>
-  <w:num w:numId="2">
+  <w:num w:numId="4">
+    <w:abstractNumId w:val="6"/>
+  </w:num>
+  <w:num w:numId="5">
+    <w:abstractNumId w:val="1"/>
+  </w:num>
+  <w:num w:numId="6">
+    <w:abstractNumId w:val="8"/>
+  </w:num>
+  <w:num w:numId="7">
     <w:abstractNumId w:val="5"/>
   </w:num>
-  <w:num w:numId="3">
-    <w:abstractNumId w:val="1"/>
+  <w:num w:numId="8">
+    <w:abstractNumId w:val="3"/>
   </w:num>
-  <w:num w:numId="4">
-    <w:abstractNumId w:val="4"/>
+  <w:num w:numId="9">
+    <w:abstractNumId w:val="9"/>
   </w:num>
-  <w:num w:numId="5">
+  <w:num w:numId="10">
+    <w:abstractNumId w:val="10"/>
+  </w:num>
+  <w:num w:numId="11">
     <w:abstractNumId w:val="0"/>
-  </w:num>
-  <w:num w:numId="6">
-    <w:abstractNumId w:val="6"/>
-  </w:num>
-  <w:num w:numId="7">
-    <w:abstractNumId w:val="3"/>
   </w:num>
 </w:numbering>
 </file>
@@ -2205,6 +2716,17 @@
       <w:contextualSpacing/>
     </w:pPr>
   </w:style>
+  <w:style w:type="character" w:styleId="Hyperlink">
+    <w:name w:val="Hyperlink"/>
+    <w:basedOn w:val="DefaultParagraphFont"/>
+    <w:uiPriority w:val="99"/>
+    <w:unhideWhenUsed/>
+    <w:rsid w:val="00316624"/>
+    <w:rPr>
+      <w:color w:val="0563C1" w:themeColor="hyperlink"/>
+      <w:u w:val="single"/>
+    </w:rPr>
+  </w:style>
 </w:styles>
 </file>
 
@@ -2311,6 +2833,8 @@
   <w:rsids>
     <w:rsidRoot w:val="00777E76"/>
     <w:rsid w:val="00777E76"/>
+    <w:rsid w:val="00CB004C"/>
+    <w:rsid w:val="00D96D7A"/>
     <w:rsid w:val="00EA10F8"/>
   </w:rsids>
   <m:mathPr>

</xml_diff>